<commit_message>
note Factory method pattern
</commit_message>
<xml_diff>
--- a/OODesign-learning/note.docx
+++ b/OODesign-learning/note.docx
@@ -5,6 +5,17 @@
     <w:p>
       <w:pPr>
         <w:pStyle w:val="1"/>
+      </w:pPr>
+      <w:r>
+        <w:rPr>
+          <w:rFonts w:hint="eastAsia"/>
+        </w:rPr>
+        <w:t>物件導向原則</w:t>
+      </w:r>
+    </w:p>
+    <w:p>
+      <w:pPr>
+        <w:pStyle w:val="2"/>
       </w:pPr>
       <w:r>
         <w:rPr>
@@ -75,6 +86,204 @@
     </w:p>
     <w:p>
       <w:pPr>
+        <w:pStyle w:val="2"/>
+      </w:pPr>
+      <w:r>
+        <w:rPr>
+          <w:rFonts w:hint="eastAsia"/>
+        </w:rPr>
+        <w:t>顛覆依賴守則</w:t>
+      </w:r>
+      <w:r>
+        <w:rPr>
+          <w:rFonts w:hint="eastAsia"/>
+        </w:rPr>
+        <w:t>(</w:t>
+      </w:r>
+      <w:r>
+        <w:t>dependency inversion principle</w:t>
+      </w:r>
+      <w:r>
+        <w:rPr>
+          <w:rFonts w:hint="eastAsia"/>
+        </w:rPr>
+        <w:t>)</w:t>
+      </w:r>
+    </w:p>
+    <w:p>
+      <w:pPr>
+        <w:pStyle w:val="a3"/>
+        <w:numPr>
+          <w:ilvl w:val="0"/>
+          <w:numId w:val="5"/>
+        </w:numPr>
+        <w:ind w:leftChars="0"/>
+      </w:pPr>
+      <w:r>
+        <w:rPr>
+          <w:rFonts w:hint="eastAsia"/>
+        </w:rPr>
+        <w:t>依賴抽象類別，不要</w:t>
+      </w:r>
+      <w:proofErr w:type="gramStart"/>
+      <w:r>
+        <w:rPr>
+          <w:rFonts w:hint="eastAsia"/>
+        </w:rPr>
+        <w:t>依賴具項類別</w:t>
+      </w:r>
+      <w:proofErr w:type="gramEnd"/>
+      <w:r>
+        <w:rPr>
+          <w:rFonts w:hint="eastAsia"/>
+        </w:rPr>
+        <w:t>。</w:t>
+      </w:r>
+    </w:p>
+    <w:p>
+      <w:pPr>
+        <w:pStyle w:val="a3"/>
+        <w:numPr>
+          <w:ilvl w:val="0"/>
+          <w:numId w:val="5"/>
+        </w:numPr>
+        <w:ind w:leftChars="0"/>
+        <w:rPr>
+          <w:rFonts w:hint="eastAsia"/>
+        </w:rPr>
+      </w:pPr>
+      <w:r>
+        <w:rPr>
+          <w:rFonts w:hint="eastAsia"/>
+        </w:rPr>
+        <w:t>例如</w:t>
+      </w:r>
+      <w:proofErr w:type="spellStart"/>
+      <w:r>
+        <w:rPr>
+          <w:rFonts w:hint="eastAsia"/>
+        </w:rPr>
+        <w:t>P</w:t>
+      </w:r>
+      <w:r>
+        <w:t>izzaStore</w:t>
+      </w:r>
+      <w:proofErr w:type="spellEnd"/>
+      <w:r>
+        <w:rPr>
+          <w:rFonts w:hint="eastAsia"/>
+        </w:rPr>
+        <w:t>知道</w:t>
+      </w:r>
+      <w:r>
+        <w:rPr>
+          <w:rFonts w:hint="eastAsia"/>
+        </w:rPr>
+        <w:t>(</w:t>
+      </w:r>
+      <w:r>
+        <w:rPr>
+          <w:rFonts w:hint="eastAsia"/>
+        </w:rPr>
+        <w:t>依賴</w:t>
+      </w:r>
+      <w:r>
+        <w:rPr>
+          <w:rFonts w:hint="eastAsia"/>
+        </w:rPr>
+        <w:t>)</w:t>
+      </w:r>
+      <w:r>
+        <w:rPr>
+          <w:rFonts w:hint="eastAsia"/>
+        </w:rPr>
+        <w:t>很多不同口味的</w:t>
+      </w:r>
+      <w:r>
+        <w:rPr>
+          <w:rFonts w:hint="eastAsia"/>
+        </w:rPr>
+        <w:t>pizza</w:t>
+      </w:r>
+      <w:r>
+        <w:rPr>
+          <w:rFonts w:hint="eastAsia"/>
+        </w:rPr>
+        <w:t>，是不好的。應該建立</w:t>
+      </w:r>
+      <w:proofErr w:type="gramStart"/>
+      <w:r>
+        <w:rPr>
+          <w:rFonts w:hint="eastAsia"/>
+        </w:rPr>
+        <w:t>一</w:t>
+      </w:r>
+      <w:proofErr w:type="gramEnd"/>
+      <w:r>
+        <w:rPr>
+          <w:rFonts w:hint="eastAsia"/>
+        </w:rPr>
+        <w:t>抽象的</w:t>
+      </w:r>
+      <w:r>
+        <w:rPr>
+          <w:rFonts w:hint="eastAsia"/>
+        </w:rPr>
+        <w:t>pizza</w:t>
+      </w:r>
+      <w:r>
+        <w:rPr>
+          <w:rFonts w:hint="eastAsia"/>
+        </w:rPr>
+        <w:t>，讓各種口味的</w:t>
+      </w:r>
+      <w:r>
+        <w:rPr>
+          <w:rFonts w:hint="eastAsia"/>
+        </w:rPr>
+        <w:t>pizza</w:t>
+      </w:r>
+      <w:r>
+        <w:rPr>
+          <w:rFonts w:hint="eastAsia"/>
+        </w:rPr>
+        <w:t>繼承，而</w:t>
+      </w:r>
+      <w:proofErr w:type="spellStart"/>
+      <w:r>
+        <w:rPr>
+          <w:rFonts w:hint="eastAsia"/>
+        </w:rPr>
+        <w:t>P</w:t>
+      </w:r>
+      <w:r>
+        <w:t>izzaStore</w:t>
+      </w:r>
+      <w:proofErr w:type="spellEnd"/>
+      <w:r>
+        <w:rPr>
+          <w:rFonts w:hint="eastAsia"/>
+        </w:rPr>
+        <w:t>只需知道抽象的</w:t>
+      </w:r>
+      <w:r>
+        <w:rPr>
+          <w:rFonts w:hint="eastAsia"/>
+        </w:rPr>
+        <w:t>P</w:t>
+      </w:r>
+      <w:r>
+        <w:t>izza</w:t>
+      </w:r>
+      <w:r>
+        <w:rPr>
+          <w:rFonts w:hint="eastAsia"/>
+        </w:rPr>
+        <w:t>。</w:t>
+      </w:r>
+    </w:p>
+    <w:p>
+      <w:pPr>
         <w:pStyle w:val="1"/>
       </w:pPr>
       <w:r>
@@ -108,12 +317,87 @@
         <w:rPr>
           <w:rFonts w:hint="eastAsia"/>
         </w:rPr>
-        <w:t>封裝物件建立的過程。</w:t>
+        <w:t>封裝</w:t>
+      </w:r>
+      <w:r>
+        <w:rPr>
+          <w:rFonts w:hint="eastAsia"/>
+        </w:rPr>
+        <w:t>建立</w:t>
+      </w:r>
+      <w:r>
+        <w:rPr>
+          <w:rFonts w:hint="eastAsia"/>
+        </w:rPr>
+        <w:t>物件的過程。</w:t>
+      </w:r>
+    </w:p>
+    <w:p>
+      <w:pPr>
+        <w:pStyle w:val="a3"/>
+        <w:numPr>
+          <w:ilvl w:val="0"/>
+          <w:numId w:val="4"/>
+        </w:numPr>
+        <w:ind w:leftChars="0"/>
+      </w:pPr>
+      <w:r>
+        <w:rPr>
+          <w:rFonts w:hint="eastAsia"/>
+        </w:rPr>
+        <w:t>降低應用程式與具</w:t>
+      </w:r>
+      <w:proofErr w:type="gramStart"/>
+      <w:r>
+        <w:rPr>
+          <w:rFonts w:hint="eastAsia"/>
+        </w:rPr>
+        <w:t>象</w:t>
+      </w:r>
+      <w:proofErr w:type="gramEnd"/>
+      <w:r>
+        <w:rPr>
+          <w:rFonts w:hint="eastAsia"/>
+        </w:rPr>
+        <w:t>類別之間的相依程度。</w:t>
+      </w:r>
+    </w:p>
+    <w:p>
+      <w:pPr>
+        <w:pStyle w:val="a3"/>
+        <w:numPr>
+          <w:ilvl w:val="0"/>
+          <w:numId w:val="4"/>
+        </w:numPr>
+        <w:ind w:leftChars="0"/>
+      </w:pPr>
+      <w:r>
+        <w:rPr>
+          <w:rFonts w:hint="eastAsia"/>
+        </w:rPr>
+        <w:t>讓開發者可以珍對抽象類別寫程式，而非具</w:t>
+      </w:r>
+      <w:proofErr w:type="gramStart"/>
+      <w:r>
+        <w:rPr>
+          <w:rFonts w:hint="eastAsia"/>
+        </w:rPr>
+        <w:t>象</w:t>
+      </w:r>
+      <w:proofErr w:type="gramEnd"/>
+      <w:r>
+        <w:rPr>
+          <w:rFonts w:hint="eastAsia"/>
+        </w:rPr>
+        <w:t>類別。</w:t>
       </w:r>
     </w:p>
     <w:p>
       <w:pPr>
         <w:pStyle w:val="2"/>
+        <w:rPr>
+          <w:rFonts w:hint="eastAsia"/>
+        </w:rPr>
       </w:pPr>
       <w:r>
         <w:rPr>
@@ -124,17 +408,8 @@
     </w:p>
     <w:p>
       <w:pPr>
-        <w:pStyle w:val="3"/>
-        <w:ind w:leftChars="100" w:left="240"/>
-      </w:pPr>
-      <w:r>
-        <w:t>為何需要使用</w:t>
-      </w:r>
-    </w:p>
-    <w:p>
-      <w:pPr>
         <w:pStyle w:val="a3"/>
-        <w:ind w:leftChars="0"/>
+        <w:ind w:leftChars="0" w:left="0"/>
       </w:pPr>
       <w:r>
         <w:rPr>
@@ -185,26 +460,111 @@
         </w:rPr>
         <w:t>，</w:t>
       </w:r>
-    </w:p>
-    <w:p>
-      <w:pPr>
-        <w:ind w:leftChars="100" w:left="240"/>
-        <w:rPr>
-          <w:rFonts w:hint="eastAsia"/>
-        </w:rPr>
-      </w:pPr>
+      <w:r>
+        <w:rPr>
+          <w:rFonts w:hint="eastAsia"/>
+        </w:rPr>
+        <w:t>封裝了建立飲料的過程</w:t>
+      </w:r>
+      <w:r>
+        <w:rPr>
+          <w:rFonts w:hint="eastAsia"/>
+        </w:rPr>
+        <w:t>(</w:t>
+      </w:r>
+      <w:proofErr w:type="spellStart"/>
+      <w:r>
+        <w:rPr>
+          <w:rFonts w:hint="eastAsia"/>
+        </w:rPr>
+        <w:t>C</w:t>
+      </w:r>
+      <w:r>
+        <w:t>reateBeverage</w:t>
+      </w:r>
+      <w:proofErr w:type="spellEnd"/>
+      <w:r>
+        <w:t>()</w:t>
+      </w:r>
+      <w:r>
+        <w:rPr>
+          <w:rFonts w:hint="eastAsia"/>
+        </w:rPr>
+        <w:t>)</w:t>
+      </w:r>
+      <w:r>
+        <w:rPr>
+          <w:rFonts w:hint="eastAsia"/>
+        </w:rPr>
+        <w:t>，降低了</w:t>
+      </w:r>
+      <w:proofErr w:type="spellStart"/>
+      <w:r>
+        <w:rPr>
+          <w:rFonts w:hint="eastAsia"/>
+        </w:rPr>
+        <w:t>B</w:t>
+      </w:r>
+      <w:r>
+        <w:t>everageStore</w:t>
+      </w:r>
+      <w:proofErr w:type="spellEnd"/>
+      <w:r>
+        <w:rPr>
+          <w:rFonts w:hint="eastAsia"/>
+        </w:rPr>
+        <w:t>與</w:t>
+      </w:r>
+      <w:proofErr w:type="spellStart"/>
+      <w:r>
+        <w:rPr>
+          <w:rFonts w:hint="eastAsia"/>
+        </w:rPr>
+        <w:t>IB</w:t>
+      </w:r>
+      <w:r>
+        <w:t>everageProvide</w:t>
+      </w:r>
+      <w:proofErr w:type="spellEnd"/>
+      <w:r>
+        <w:rPr>
+          <w:rFonts w:hint="eastAsia"/>
+        </w:rPr>
+        <w:t>的</w:t>
+      </w:r>
+      <w:r>
+        <w:rPr>
+          <w:rFonts w:hint="eastAsia"/>
+        </w:rPr>
+        <w:t>耦合，而且簡單工廠可移到任意地方去建立飲料，不會只局限於</w:t>
+      </w:r>
+      <w:proofErr w:type="spellStart"/>
+      <w:r>
+        <w:rPr>
+          <w:rFonts w:hint="eastAsia"/>
+        </w:rPr>
+        <w:t>B</w:t>
+      </w:r>
+      <w:r>
+        <w:t>everageStore</w:t>
+      </w:r>
+      <w:proofErr w:type="spellEnd"/>
+      <w:r>
+        <w:rPr>
+          <w:rFonts w:hint="eastAsia"/>
+        </w:rPr>
+        <w:t>。</w:t>
+      </w:r>
     </w:p>
     <w:p>
       <w:pPr>
         <w:jc w:val="center"/>
-        <w:rPr>
-          <w:rFonts w:hint="eastAsia"/>
-        </w:rPr>
       </w:pPr>
       <w:r>
         <w:rPr>
           <w:noProof/>
         </w:rPr>
+        <w:lastRenderedPageBreak/>
         <w:drawing>
           <wp:inline distT="0" distB="0" distL="0" distR="0" wp14:anchorId="5F67D986" wp14:editId="633F6ED7">
             <wp:extent cx="3308350" cy="2126171"/>
@@ -241,8 +601,6 @@
           </wp:inline>
         </w:drawing>
       </w:r>
-      <w:bookmarkStart w:id="0" w:name="_GoBack"/>
-      <w:bookmarkEnd w:id="0"/>
     </w:p>
     <w:p>
       <w:r>
@@ -268,10 +626,507 @@
     </w:p>
     <w:p>
       <w:pPr>
-        <w:rPr>
-          <w:rFonts w:hint="eastAsia"/>
-        </w:rPr>
-      </w:pPr>
+        <w:pStyle w:val="2"/>
+      </w:pPr>
+      <w:r>
+        <w:rPr>
+          <w:rFonts w:hint="eastAsia"/>
+        </w:rPr>
+        <w:t>工廠方法模式</w:t>
+      </w:r>
+    </w:p>
+    <w:p>
+      <w:r>
+        <w:rPr>
+          <w:rFonts w:hint="eastAsia"/>
+        </w:rPr>
+        <w:t>定義一個建立物件的介面，但由子類別實作如何建立物件</w:t>
+      </w:r>
+      <w:r>
+        <w:rPr>
+          <w:rFonts w:hint="eastAsia"/>
+        </w:rPr>
+        <w:t>(</w:t>
+      </w:r>
+      <w:r>
+        <w:rPr>
+          <w:rFonts w:hint="eastAsia"/>
+        </w:rPr>
+        <w:t>工廠方法</w:t>
+      </w:r>
+      <w:r>
+        <w:rPr>
+          <w:rFonts w:hint="eastAsia"/>
+        </w:rPr>
+        <w:t>)</w:t>
+      </w:r>
+      <w:r>
+        <w:rPr>
+          <w:rFonts w:hint="eastAsia"/>
+        </w:rPr>
+        <w:t>，</w:t>
+      </w:r>
+      <w:r>
+        <w:rPr>
+          <w:rFonts w:hint="eastAsia"/>
+        </w:rPr>
+        <w:t>也就是</w:t>
+      </w:r>
+      <w:r>
+        <w:rPr>
+          <w:rFonts w:hint="eastAsia"/>
+          <w:color w:val="FF0000"/>
+        </w:rPr>
+        <w:t>子類別只會</w:t>
+      </w:r>
+      <w:proofErr w:type="gramStart"/>
+      <w:r>
+        <w:rPr>
+          <w:rFonts w:hint="eastAsia"/>
+          <w:color w:val="FF0000"/>
+        </w:rPr>
+        <w:t>覆寫父類別</w:t>
+      </w:r>
+      <w:proofErr w:type="gramEnd"/>
+      <w:r>
+        <w:rPr>
+          <w:rFonts w:hint="eastAsia"/>
+          <w:color w:val="FF0000"/>
+        </w:rPr>
+        <w:t>的工廠方法</w:t>
+      </w:r>
+      <w:r>
+        <w:rPr>
+          <w:rFonts w:hint="eastAsia"/>
+        </w:rPr>
+        <w:t>。</w:t>
+      </w:r>
+    </w:p>
+    <w:p/>
+    <w:p>
+      <w:pPr>
+        <w:rPr>
+          <w:rFonts w:hint="eastAsia"/>
+        </w:rPr>
+      </w:pPr>
+      <w:r>
+        <w:rPr>
+          <w:rFonts w:hint="eastAsia"/>
+        </w:rPr>
+        <w:t>以下圖為例，</w:t>
+      </w:r>
+      <w:proofErr w:type="spellStart"/>
+      <w:r>
+        <w:rPr>
+          <w:rFonts w:hint="eastAsia"/>
+        </w:rPr>
+        <w:t>B</w:t>
+      </w:r>
+      <w:r>
+        <w:t>lackTea</w:t>
+      </w:r>
+      <w:r>
+        <w:t>Factory</w:t>
+      </w:r>
+      <w:proofErr w:type="spellEnd"/>
+      <w:r>
+        <w:rPr>
+          <w:rFonts w:hint="eastAsia"/>
+        </w:rPr>
+        <w:t>、</w:t>
+      </w:r>
+      <w:proofErr w:type="spellStart"/>
+      <w:r>
+        <w:rPr>
+          <w:rFonts w:hint="eastAsia"/>
+        </w:rPr>
+        <w:t>Green</w:t>
+      </w:r>
+      <w:r>
+        <w:t>Tea</w:t>
+      </w:r>
+      <w:r>
+        <w:t>Factory</w:t>
+      </w:r>
+      <w:proofErr w:type="spellEnd"/>
+      <w:r>
+        <w:rPr>
+          <w:rFonts w:hint="eastAsia"/>
+        </w:rPr>
+        <w:t>都繼承</w:t>
+      </w:r>
+      <w:proofErr w:type="spellStart"/>
+      <w:r>
+        <w:rPr>
+          <w:rFonts w:hint="eastAsia"/>
+        </w:rPr>
+        <w:t>I</w:t>
+      </w:r>
+      <w:r>
+        <w:t>BeverageFactory</w:t>
+      </w:r>
+      <w:proofErr w:type="spellEnd"/>
+      <w:r>
+        <w:rPr>
+          <w:rFonts w:hint="eastAsia"/>
+        </w:rPr>
+        <w:t>，並覆寫</w:t>
+      </w:r>
+      <w:proofErr w:type="spellStart"/>
+      <w:r>
+        <w:rPr>
+          <w:rFonts w:hint="eastAsia"/>
+        </w:rPr>
+        <w:t>C</w:t>
+      </w:r>
+      <w:r>
+        <w:t>reateBeverage</w:t>
+      </w:r>
+      <w:proofErr w:type="spellEnd"/>
+      <w:r>
+        <w:rPr>
+          <w:rFonts w:hint="eastAsia"/>
+        </w:rPr>
+        <w:t>()</w:t>
+      </w:r>
+      <w:r>
+        <w:rPr>
+          <w:rFonts w:hint="eastAsia"/>
+        </w:rPr>
+        <w:t>，兩者分別又知道</w:t>
+      </w:r>
+      <w:proofErr w:type="spellStart"/>
+      <w:r>
+        <w:rPr>
+          <w:rFonts w:hint="eastAsia"/>
+        </w:rPr>
+        <w:t>B</w:t>
+      </w:r>
+      <w:r>
+        <w:t>lackTea</w:t>
+      </w:r>
+      <w:proofErr w:type="spellEnd"/>
+      <w:r>
+        <w:rPr>
+          <w:rFonts w:hint="eastAsia"/>
+        </w:rPr>
+        <w:t>與</w:t>
+      </w:r>
+      <w:proofErr w:type="spellStart"/>
+      <w:r>
+        <w:rPr>
+          <w:rFonts w:hint="eastAsia"/>
+        </w:rPr>
+        <w:t>G</w:t>
+      </w:r>
+      <w:r>
+        <w:t>reenTea</w:t>
+      </w:r>
+      <w:proofErr w:type="spellEnd"/>
+      <w:r>
+        <w:rPr>
+          <w:rFonts w:hint="eastAsia"/>
+        </w:rPr>
+        <w:t>，如此可以達到分類的效果。</w:t>
+      </w:r>
+      <w:r>
+        <w:rPr>
+          <w:rFonts w:hint="eastAsia"/>
+        </w:rPr>
+        <w:t>紅茶不一定只有</w:t>
+      </w:r>
+      <w:proofErr w:type="spellStart"/>
+      <w:r>
+        <w:rPr>
+          <w:rFonts w:hint="eastAsia"/>
+        </w:rPr>
+        <w:t>B</w:t>
+      </w:r>
+      <w:r>
+        <w:t>lackTea</w:t>
+      </w:r>
+      <w:proofErr w:type="spellEnd"/>
+      <w:r>
+        <w:rPr>
+          <w:rFonts w:hint="eastAsia"/>
+        </w:rPr>
+        <w:t>這一種，可以有各式各樣的紅茶，而</w:t>
+      </w:r>
+      <w:proofErr w:type="spellStart"/>
+      <w:r>
+        <w:rPr>
+          <w:rFonts w:hint="eastAsia"/>
+        </w:rPr>
+        <w:t>B</w:t>
+      </w:r>
+      <w:r>
+        <w:t>lackTeaFactory</w:t>
+      </w:r>
+      <w:proofErr w:type="spellEnd"/>
+      <w:r>
+        <w:rPr>
+          <w:rFonts w:hint="eastAsia"/>
+        </w:rPr>
+        <w:t>可以知道</w:t>
+      </w:r>
+      <w:proofErr w:type="gramStart"/>
+      <w:r>
+        <w:rPr>
+          <w:rFonts w:hint="eastAsia"/>
+        </w:rPr>
+        <w:t>所以類行的</w:t>
+      </w:r>
+      <w:proofErr w:type="gramEnd"/>
+      <w:r>
+        <w:rPr>
+          <w:rFonts w:hint="eastAsia"/>
+        </w:rPr>
+        <w:t>紅茶，將他們歸為一類，同理，各種綠茶也可被歸類到</w:t>
+      </w:r>
+      <w:proofErr w:type="spellStart"/>
+      <w:r>
+        <w:rPr>
+          <w:rFonts w:hint="eastAsia"/>
+        </w:rPr>
+        <w:t>Green</w:t>
+      </w:r>
+      <w:r>
+        <w:t>TeaFactory</w:t>
+      </w:r>
+      <w:proofErr w:type="spellEnd"/>
+      <w:r>
+        <w:rPr>
+          <w:rFonts w:hint="eastAsia"/>
+        </w:rPr>
+        <w:t>。</w:t>
+      </w:r>
+    </w:p>
+    <w:p>
+      <w:r>
+        <w:rPr>
+          <w:noProof/>
+        </w:rPr>
+        <w:drawing>
+          <wp:inline distT="0" distB="0" distL="0" distR="0" wp14:anchorId="58DD2262" wp14:editId="3A45BC38">
+            <wp:extent cx="5274310" cy="1968500"/>
+            <wp:effectExtent l="0" t="0" r="2540" b="0"/>
+            <wp:docPr id="2" name="圖片 2"/>
+            <wp:cNvGraphicFramePr>
+              <a:graphicFrameLocks xmlns:a="http://schemas.openxmlformats.org/drawingml/2006/main" noChangeAspect="1"/>
+            </wp:cNvGraphicFramePr>
+            <a:graphic xmlns:a="http://schemas.openxmlformats.org/drawingml/2006/main">
+              <a:graphicData uri="http://schemas.openxmlformats.org/drawingml/2006/picture">
+                <pic:pic xmlns:pic="http://schemas.openxmlformats.org/drawingml/2006/picture">
+                  <pic:nvPicPr>
+                    <pic:cNvPr id="1" name=""/>
+                    <pic:cNvPicPr/>
+                  </pic:nvPicPr>
+                  <pic:blipFill>
+                    <a:blip r:embed="rId7"/>
+                    <a:stretch>
+                      <a:fillRect/>
+                    </a:stretch>
+                  </pic:blipFill>
+                  <pic:spPr>
+                    <a:xfrm>
+                      <a:off x="0" y="0"/>
+                      <a:ext cx="5274310" cy="1968500"/>
+                    </a:xfrm>
+                    <a:prstGeom prst="rect">
+                      <a:avLst/>
+                    </a:prstGeom>
+                  </pic:spPr>
+                </pic:pic>
+              </a:graphicData>
+            </a:graphic>
+          </wp:inline>
+        </w:drawing>
+      </w:r>
+    </w:p>
+    <w:p>
+      <w:r>
+        <w:rPr>
+          <w:rFonts w:hint="eastAsia"/>
+        </w:rPr>
+        <w:t>圖片來源</w:t>
+      </w:r>
+      <w:r>
+        <w:rPr>
+          <w:rFonts w:hint="eastAsia"/>
+        </w:rPr>
+        <w:t xml:space="preserve">: </w:t>
+      </w:r>
+      <w:hyperlink r:id="rId8" w:history="1">
+        <w:r>
+          <w:rPr>
+            <w:rStyle w:val="a4"/>
+          </w:rPr>
+          <w:t>https://dotblogs.com.tw/joysdw12/2013/09/12/design-pattern-factory-method-pattern</w:t>
+        </w:r>
+      </w:hyperlink>
+    </w:p>
+    <w:p>
+      <w:pPr>
+        <w:pStyle w:val="2"/>
+      </w:pPr>
+      <w:r>
+        <w:rPr>
+          <w:rFonts w:hint="eastAsia"/>
+        </w:rPr>
+        <w:lastRenderedPageBreak/>
+        <w:t>抽象工廠</w:t>
+      </w:r>
+    </w:p>
+    <w:p>
+      <w:r>
+        <w:rPr>
+          <w:noProof/>
+        </w:rPr>
+        <w:drawing>
+          <wp:inline distT="0" distB="0" distL="0" distR="0" wp14:anchorId="73681BD2" wp14:editId="47DCBC00">
+            <wp:extent cx="5274310" cy="3489960"/>
+            <wp:effectExtent l="0" t="0" r="2540" b="0"/>
+            <wp:docPr id="3" name="圖片 3"/>
+            <wp:cNvGraphicFramePr>
+              <a:graphicFrameLocks xmlns:a="http://schemas.openxmlformats.org/drawingml/2006/main" noChangeAspect="1"/>
+            </wp:cNvGraphicFramePr>
+            <a:graphic xmlns:a="http://schemas.openxmlformats.org/drawingml/2006/main">
+              <a:graphicData uri="http://schemas.openxmlformats.org/drawingml/2006/picture">
+                <pic:pic xmlns:pic="http://schemas.openxmlformats.org/drawingml/2006/picture">
+                  <pic:nvPicPr>
+                    <pic:cNvPr id="1" name=""/>
+                    <pic:cNvPicPr/>
+                  </pic:nvPicPr>
+                  <pic:blipFill>
+                    <a:blip r:embed="rId9"/>
+                    <a:stretch>
+                      <a:fillRect/>
+                    </a:stretch>
+                  </pic:blipFill>
+                  <pic:spPr>
+                    <a:xfrm>
+                      <a:off x="0" y="0"/>
+                      <a:ext cx="5274310" cy="3489960"/>
+                    </a:xfrm>
+                    <a:prstGeom prst="rect">
+                      <a:avLst/>
+                    </a:prstGeom>
+                  </pic:spPr>
+                </pic:pic>
+              </a:graphicData>
+            </a:graphic>
+          </wp:inline>
+        </w:drawing>
+      </w:r>
+    </w:p>
+    <w:p>
+      <w:r>
+        <w:rPr>
+          <w:rFonts w:hint="eastAsia"/>
+        </w:rPr>
+        <w:t>圖片來源</w:t>
+      </w:r>
+      <w:r>
+        <w:rPr>
+          <w:rFonts w:hint="eastAsia"/>
+        </w:rPr>
+        <w:t>:</w:t>
+      </w:r>
+      <w:r>
+        <w:rPr>
+          <w:rFonts w:hint="eastAsia"/>
+        </w:rPr>
+        <w:t xml:space="preserve"> </w:t>
+      </w:r>
+      <w:hyperlink r:id="rId10" w:history="1">
+        <w:r>
+          <w:rPr>
+            <w:rStyle w:val="a4"/>
+          </w:rPr>
+          <w:t>https://zh.wikipedia.org/wiki/%E6%8A%BD%E8%B1%A1%E5%B7%A5%E5%8E%82</w:t>
+        </w:r>
+      </w:hyperlink>
+    </w:p>
+    <w:p/>
+    <w:p>
+      <w:r>
+        <w:rPr>
+          <w:noProof/>
+        </w:rPr>
+        <w:drawing>
+          <wp:inline distT="0" distB="0" distL="0" distR="0" wp14:anchorId="10F76529" wp14:editId="1DD3C597">
+            <wp:extent cx="5274310" cy="2880995"/>
+            <wp:effectExtent l="0" t="0" r="2540" b="0"/>
+            <wp:docPr id="4" name="圖片 4"/>
+            <wp:cNvGraphicFramePr>
+              <a:graphicFrameLocks xmlns:a="http://schemas.openxmlformats.org/drawingml/2006/main" noChangeAspect="1"/>
+            </wp:cNvGraphicFramePr>
+            <a:graphic xmlns:a="http://schemas.openxmlformats.org/drawingml/2006/main">
+              <a:graphicData uri="http://schemas.openxmlformats.org/drawingml/2006/picture">
+                <pic:pic xmlns:pic="http://schemas.openxmlformats.org/drawingml/2006/picture">
+                  <pic:nvPicPr>
+                    <pic:cNvPr id="1" name=""/>
+                    <pic:cNvPicPr/>
+                  </pic:nvPicPr>
+                  <pic:blipFill>
+                    <a:blip r:embed="rId11"/>
+                    <a:stretch>
+                      <a:fillRect/>
+                    </a:stretch>
+                  </pic:blipFill>
+                  <pic:spPr>
+                    <a:xfrm>
+                      <a:off x="0" y="0"/>
+                      <a:ext cx="5274310" cy="2880995"/>
+                    </a:xfrm>
+                    <a:prstGeom prst="rect">
+                      <a:avLst/>
+                    </a:prstGeom>
+                  </pic:spPr>
+                </pic:pic>
+              </a:graphicData>
+            </a:graphic>
+          </wp:inline>
+        </w:drawing>
+      </w:r>
+    </w:p>
+    <w:p>
+      <w:pPr>
+        <w:rPr>
+          <w:rFonts w:hint="eastAsia"/>
+        </w:rPr>
+      </w:pPr>
+      <w:r>
+        <w:rPr>
+          <w:rFonts w:hint="eastAsia"/>
+        </w:rPr>
+        <w:t>圖片來源</w:t>
+      </w:r>
+      <w:r>
+        <w:rPr>
+          <w:rFonts w:hint="eastAsia"/>
+        </w:rPr>
+        <w:t>:</w:t>
+      </w:r>
+      <w:r>
+        <w:t xml:space="preserve"> </w:t>
+      </w:r>
+      <w:hyperlink r:id="rId12" w:history="1">
+        <w:r>
+          <w:rPr>
+            <w:rStyle w:val="a4"/>
+          </w:rPr>
+          <w:t>https://skyyen999.gitbooks.io/-study-design-pattern-in-java/content/abstractFactory1.html</w:t>
+        </w:r>
+      </w:hyperlink>
+      <w:r>
+        <w:rPr>
+          <w:rFonts w:hint="eastAsia"/>
+        </w:rPr>
+        <w:t xml:space="preserve"> </w:t>
+      </w:r>
+      <w:bookmarkStart w:id="0" w:name="_GoBack"/>
+      <w:bookmarkEnd w:id="0"/>
     </w:p>
     <w:sectPr>
       <w:pgSz w:w="11906" w:h="16838"/>
@@ -286,9 +1141,122 @@
 <file path=word/numbering.xml><?xml version="1.0" encoding="utf-8"?>
 <w:numbering xmlns:wpc="http://schemas.microsoft.com/office/word/2010/wordprocessingCanvas" xmlns:cx="http://schemas.microsoft.com/office/drawing/2014/chartex" xmlns:mc="http://schemas.openxmlformats.org/markup-compatibility/2006" xmlns:o="urn:schemas-microsoft-com:office:office" xmlns:r="http://schemas.openxmlformats.org/officeDocument/2006/relationships" xmlns:m="http://schemas.openxmlformats.org/officeDocument/2006/math" xmlns:v="urn:schemas-microsoft-com:vml" xmlns:wp14="http://schemas.microsoft.com/office/word/2010/wordprocessingDrawing" xmlns:wp="http://schemas.openxmlformats.org/drawingml/2006/wordprocessingDrawing" xmlns:w10="urn:schemas-microsoft-com:office:word" xmlns:w="http://schemas.openxmlformats.org/wordprocessingml/2006/main" xmlns:w14="http://schemas.microsoft.com/office/word/2010/wordml" xmlns:w15="http://schemas.microsoft.com/office/word/2012/wordml" xmlns:w16se="http://schemas.microsoft.com/office/word/2015/wordml/symex" xmlns:wpg="http://schemas.microsoft.com/office/word/2010/wordprocessingGroup" xmlns:wpi="http://schemas.microsoft.com/office/word/2010/wordprocessingInk" xmlns:wne="http://schemas.microsoft.com/office/word/2006/wordml" xmlns:wps="http://schemas.microsoft.com/office/word/2010/wordprocessingShape" mc:Ignorable="w14 w15 w16se wp14">
   <w:abstractNum w:abstractNumId="0" w15:restartNumberingAfterBreak="0">
+    <w:nsid w:val="16126534"/>
+    <w:multiLevelType w:val="hybridMultilevel"/>
+    <w:tmpl w:val="86E6A910"/>
+    <w:lvl w:ilvl="0" w:tplc="0409000B">
+      <w:start w:val="1"/>
+      <w:numFmt w:val="bullet"/>
+      <w:lvlText w:val=""/>
+      <w:lvlJc w:val="left"/>
+      <w:pPr>
+        <w:ind w:left="480" w:hanging="480"/>
+      </w:pPr>
+      <w:rPr>
+        <w:rFonts w:ascii="Wingdings" w:hAnsi="Wingdings" w:hint="default"/>
+      </w:rPr>
+    </w:lvl>
+    <w:lvl w:ilvl="1" w:tplc="04090003" w:tentative="1">
+      <w:start w:val="1"/>
+      <w:numFmt w:val="bullet"/>
+      <w:lvlText w:val=""/>
+      <w:lvlJc w:val="left"/>
+      <w:pPr>
+        <w:ind w:left="960" w:hanging="480"/>
+      </w:pPr>
+      <w:rPr>
+        <w:rFonts w:ascii="Wingdings" w:hAnsi="Wingdings" w:hint="default"/>
+      </w:rPr>
+    </w:lvl>
+    <w:lvl w:ilvl="2" w:tplc="04090005" w:tentative="1">
+      <w:start w:val="1"/>
+      <w:numFmt w:val="bullet"/>
+      <w:lvlText w:val=""/>
+      <w:lvlJc w:val="left"/>
+      <w:pPr>
+        <w:ind w:left="1440" w:hanging="480"/>
+      </w:pPr>
+      <w:rPr>
+        <w:rFonts w:ascii="Wingdings" w:hAnsi="Wingdings" w:hint="default"/>
+      </w:rPr>
+    </w:lvl>
+    <w:lvl w:ilvl="3" w:tplc="04090001" w:tentative="1">
+      <w:start w:val="1"/>
+      <w:numFmt w:val="bullet"/>
+      <w:lvlText w:val=""/>
+      <w:lvlJc w:val="left"/>
+      <w:pPr>
+        <w:ind w:left="1920" w:hanging="480"/>
+      </w:pPr>
+      <w:rPr>
+        <w:rFonts w:ascii="Wingdings" w:hAnsi="Wingdings" w:hint="default"/>
+      </w:rPr>
+    </w:lvl>
+    <w:lvl w:ilvl="4" w:tplc="04090003" w:tentative="1">
+      <w:start w:val="1"/>
+      <w:numFmt w:val="bullet"/>
+      <w:lvlText w:val=""/>
+      <w:lvlJc w:val="left"/>
+      <w:pPr>
+        <w:ind w:left="2400" w:hanging="480"/>
+      </w:pPr>
+      <w:rPr>
+        <w:rFonts w:ascii="Wingdings" w:hAnsi="Wingdings" w:hint="default"/>
+      </w:rPr>
+    </w:lvl>
+    <w:lvl w:ilvl="5" w:tplc="04090005" w:tentative="1">
+      <w:start w:val="1"/>
+      <w:numFmt w:val="bullet"/>
+      <w:lvlText w:val=""/>
+      <w:lvlJc w:val="left"/>
+      <w:pPr>
+        <w:ind w:left="2880" w:hanging="480"/>
+      </w:pPr>
+      <w:rPr>
+        <w:rFonts w:ascii="Wingdings" w:hAnsi="Wingdings" w:hint="default"/>
+      </w:rPr>
+    </w:lvl>
+    <w:lvl w:ilvl="6" w:tplc="04090001" w:tentative="1">
+      <w:start w:val="1"/>
+      <w:numFmt w:val="bullet"/>
+      <w:lvlText w:val=""/>
+      <w:lvlJc w:val="left"/>
+      <w:pPr>
+        <w:ind w:left="3360" w:hanging="480"/>
+      </w:pPr>
+      <w:rPr>
+        <w:rFonts w:ascii="Wingdings" w:hAnsi="Wingdings" w:hint="default"/>
+      </w:rPr>
+    </w:lvl>
+    <w:lvl w:ilvl="7" w:tplc="04090003" w:tentative="1">
+      <w:start w:val="1"/>
+      <w:numFmt w:val="bullet"/>
+      <w:lvlText w:val=""/>
+      <w:lvlJc w:val="left"/>
+      <w:pPr>
+        <w:ind w:left="3840" w:hanging="480"/>
+      </w:pPr>
+      <w:rPr>
+        <w:rFonts w:ascii="Wingdings" w:hAnsi="Wingdings" w:hint="default"/>
+      </w:rPr>
+    </w:lvl>
+    <w:lvl w:ilvl="8" w:tplc="04090005" w:tentative="1">
+      <w:start w:val="1"/>
+      <w:numFmt w:val="bullet"/>
+      <w:lvlText w:val=""/>
+      <w:lvlJc w:val="left"/>
+      <w:pPr>
+        <w:ind w:left="4320" w:hanging="480"/>
+      </w:pPr>
+      <w:rPr>
+        <w:rFonts w:ascii="Wingdings" w:hAnsi="Wingdings" w:hint="default"/>
+      </w:rPr>
+    </w:lvl>
+  </w:abstractNum>
+  <w:abstractNum w:abstractNumId="1" w15:restartNumberingAfterBreak="0">
     <w:nsid w:val="2E2D2CBE"/>
     <w:multiLevelType w:val="hybridMultilevel"/>
-    <w:tmpl w:val="44BA2808"/>
+    <w:tmpl w:val="A7088F04"/>
     <w:lvl w:ilvl="0" w:tplc="0D802E72">
       <w:start w:val="1"/>
       <w:numFmt w:val="bullet"/>
@@ -399,7 +1367,7 @@
       </w:rPr>
     </w:lvl>
   </w:abstractNum>
-  <w:abstractNum w:abstractNumId="1" w15:restartNumberingAfterBreak="0">
+  <w:abstractNum w:abstractNumId="2" w15:restartNumberingAfterBreak="0">
     <w:nsid w:val="5A7202BF"/>
     <w:multiLevelType w:val="hybridMultilevel"/>
     <w:tmpl w:val="49B2B7C8"/>
@@ -512,7 +1480,7 @@
       </w:rPr>
     </w:lvl>
   </w:abstractNum>
-  <w:abstractNum w:abstractNumId="2" w15:restartNumberingAfterBreak="0">
+  <w:abstractNum w:abstractNumId="3" w15:restartNumberingAfterBreak="0">
     <w:nsid w:val="62DD7EBF"/>
     <w:multiLevelType w:val="hybridMultilevel"/>
     <w:tmpl w:val="A226FB4A"/>
@@ -625,7 +1593,7 @@
       </w:rPr>
     </w:lvl>
   </w:abstractNum>
-  <w:abstractNum w:abstractNumId="3" w15:restartNumberingAfterBreak="0">
+  <w:abstractNum w:abstractNumId="4" w15:restartNumberingAfterBreak="0">
     <w:nsid w:val="64A44156"/>
     <w:multiLevelType w:val="hybridMultilevel"/>
     <w:tmpl w:val="6BF289B4"/>
@@ -712,16 +1680,19 @@
     </w:lvl>
   </w:abstractNum>
   <w:num w:numId="1">
+    <w:abstractNumId w:val="3"/>
+  </w:num>
+  <w:num w:numId="2">
     <w:abstractNumId w:val="2"/>
   </w:num>
-  <w:num w:numId="2">
+  <w:num w:numId="3">
     <w:abstractNumId w:val="1"/>
   </w:num>
-  <w:num w:numId="3">
+  <w:num w:numId="4">
+    <w:abstractNumId w:val="4"/>
+  </w:num>
+  <w:num w:numId="5">
     <w:abstractNumId w:val="0"/>
-  </w:num>
-  <w:num w:numId="4">
-    <w:abstractNumId w:val="3"/>
   </w:num>
 </w:numbering>
 </file>
@@ -1279,6 +2250,33 @@
       <w:szCs w:val="36"/>
     </w:rPr>
   </w:style>
+  <w:style w:type="paragraph" w:styleId="a5">
+    <w:name w:val="Balloon Text"/>
+    <w:basedOn w:val="a"/>
+    <w:link w:val="a6"/>
+    <w:uiPriority w:val="99"/>
+    <w:semiHidden/>
+    <w:unhideWhenUsed/>
+    <w:rsid w:val="004743D2"/>
+    <w:rPr>
+      <w:rFonts w:asciiTheme="majorHAnsi" w:eastAsiaTheme="majorEastAsia" w:hAnsiTheme="majorHAnsi" w:cstheme="majorBidi"/>
+      <w:sz w:val="18"/>
+      <w:szCs w:val="18"/>
+    </w:rPr>
+  </w:style>
+  <w:style w:type="character" w:customStyle="1" w:styleId="a6">
+    <w:name w:val="註解方塊文字 字元"/>
+    <w:basedOn w:val="a0"/>
+    <w:link w:val="a5"/>
+    <w:uiPriority w:val="99"/>
+    <w:semiHidden/>
+    <w:rsid w:val="004743D2"/>
+    <w:rPr>
+      <w:rFonts w:asciiTheme="majorHAnsi" w:eastAsiaTheme="majorEastAsia" w:hAnsiTheme="majorHAnsi" w:cstheme="majorBidi"/>
+      <w:sz w:val="18"/>
+      <w:szCs w:val="18"/>
+    </w:rPr>
+  </w:style>
 </w:styles>
 </file>
 

</xml_diff>